<commit_message>
Se sube denuevo especificacion
</commit_message>
<xml_diff>
--- a/Documentos proyecto San Ambiente/Fase2/ESPECIFICACIONES DEL DISEÑO DE PRUEBA.docx
+++ b/Documentos proyecto San Ambiente/Fase2/ESPECIFICACIONES DEL DISEÑO DE PRUEBA.docx
@@ -84,35 +84,7 @@
         <w:rPr>
           <w:rFonts w:ascii="Arial" w:hAnsi="Arial" w:cs="Arial"/>
         </w:rPr>
-        <w:t xml:space="preserve">Con el plan de pruebas se busca ejecutar pruebas unitarias con la herramienta Visual Studio, realizar pruebas de análisis y depuración de código para así ver que errores hay dentro de él, al momento de ser escrito y así realizar las correcciones necesarias, se realizaran pruebas de carga masiva o de </w:t>
-      </w:r>
-      <w:proofErr w:type="spellStart"/>
-      <w:r>
-        <w:rPr>
-          <w:rFonts w:ascii="Arial" w:hAnsi="Arial" w:cs="Arial"/>
-        </w:rPr>
-        <w:t>Strees</w:t>
-      </w:r>
-      <w:proofErr w:type="spellEnd"/>
-      <w:r>
-        <w:rPr>
-          <w:rFonts w:ascii="Arial" w:hAnsi="Arial" w:cs="Arial"/>
-        </w:rPr>
-        <w:t xml:space="preserve"> con aplicación </w:t>
-      </w:r>
-      <w:proofErr w:type="spellStart"/>
-      <w:r>
-        <w:rPr>
-          <w:rFonts w:ascii="Arial" w:hAnsi="Arial" w:cs="Arial"/>
-        </w:rPr>
-        <w:t>JMeter</w:t>
-      </w:r>
-      <w:proofErr w:type="spellEnd"/>
-      <w:r>
-        <w:rPr>
-          <w:rFonts w:ascii="Arial" w:hAnsi="Arial" w:cs="Arial"/>
-        </w:rPr>
-        <w:t xml:space="preserve"> se le harán las consultas a la base de datos que está alojada en el gestor de base de datos PostgreSQL.</w:t>
+        <w:t>Con el plan de pruebas se busca ejecutar pruebas unitarias con la herramienta Visual Studio, realizar pruebas de análisis y depuración de código para así ver que errores hay dentro de él, al momento de ser escrito y así realizar las correcciones necesarias, se realizaran pruebas de carga masiva o de Strees con aplicación JMeter se le harán las consultas a la base de datos que está alojada en el gestor de base de datos PostgreSQL.</w:t>
       </w:r>
     </w:p>
     <w:p>
@@ -413,21 +385,7 @@
               <w:rPr>
                 <w:rFonts w:ascii="Arial" w:hAnsi="Arial" w:cs="Arial"/>
               </w:rPr>
-              <w:t xml:space="preserve">El sistema debe permitir el enlace y transferencia de datos de los </w:t>
-            </w:r>
-            <w:proofErr w:type="spellStart"/>
-            <w:r>
-              <w:rPr>
-                <w:rFonts w:ascii="Arial" w:hAnsi="Arial" w:cs="Arial"/>
-              </w:rPr>
-              <w:t>datalogger</w:t>
-            </w:r>
-            <w:proofErr w:type="spellEnd"/>
-            <w:r>
-              <w:rPr>
-                <w:rFonts w:ascii="Arial" w:hAnsi="Arial" w:cs="Arial"/>
-              </w:rPr>
-              <w:t xml:space="preserve"> mediante internet.</w:t>
+              <w:t>El sistema debe permitir el enlace y transferencia de datos de los datalogger mediante internet.</w:t>
             </w:r>
           </w:p>
           <w:p>
@@ -489,21 +447,7 @@
               <w:rPr>
                 <w:rFonts w:ascii="Arial" w:hAnsi="Arial" w:cs="Arial"/>
               </w:rPr>
-              <w:t xml:space="preserve">El sistema debe permitir crear, modificar, borrar, visualizar comandos para ser utilizados por los protocolos de comunicación. X y </w:t>
-            </w:r>
-            <w:proofErr w:type="spellStart"/>
-            <w:r>
-              <w:rPr>
-                <w:rFonts w:ascii="Arial" w:hAnsi="Arial" w:cs="Arial"/>
-              </w:rPr>
-              <w:t>Y</w:t>
-            </w:r>
-            <w:proofErr w:type="spellEnd"/>
-            <w:r>
-              <w:rPr>
-                <w:rFonts w:ascii="Arial" w:hAnsi="Arial" w:cs="Arial"/>
-              </w:rPr>
-              <w:t>.</w:t>
+              <w:t>El sistema debe permitir crear, modificar, borrar, visualizar comandos para ser utilizados por los protocolos de comunicación. X y Y.</w:t>
             </w:r>
           </w:p>
           <w:p>
@@ -1188,35 +1132,7 @@
               <w:rPr>
                 <w:rFonts w:ascii="Arial" w:hAnsi="Arial" w:cs="Arial"/>
               </w:rPr>
-              <w:t xml:space="preserve">El sistema debe permitir que el usuario pueda crear plantillas de procesamiento de información para los parámetros ambientales, con lo anterior se podrá ej. SO2 en valor alto 200 </w:t>
-            </w:r>
-            <w:proofErr w:type="spellStart"/>
-            <w:r>
-              <w:rPr>
-                <w:rFonts w:ascii="Arial" w:hAnsi="Arial" w:cs="Arial"/>
-              </w:rPr>
-              <w:t>ppb</w:t>
-            </w:r>
-            <w:proofErr w:type="spellEnd"/>
-            <w:r>
-              <w:rPr>
-                <w:rFonts w:ascii="Arial" w:hAnsi="Arial" w:cs="Arial"/>
-              </w:rPr>
-              <w:t xml:space="preserve">, valor bajo 30 </w:t>
-            </w:r>
-            <w:proofErr w:type="spellStart"/>
-            <w:r>
-              <w:rPr>
-                <w:rFonts w:ascii="Arial" w:hAnsi="Arial" w:cs="Arial"/>
-              </w:rPr>
-              <w:t>ppb</w:t>
-            </w:r>
-            <w:proofErr w:type="spellEnd"/>
-            <w:r>
-              <w:rPr>
-                <w:rFonts w:ascii="Arial" w:hAnsi="Arial" w:cs="Arial"/>
-              </w:rPr>
-              <w:t>, valor constante, valor pico de 5%, etc. Que pueden ser aplicados a X estaciones del mismo cliente. (O de otros clientes) Sin necesidad de volverlos a crear.</w:t>
+              <w:t>El sistema debe permitir que el usuario pueda crear plantillas de procesamiento de información para los parámetros ambientales, con lo anterior se podrá ej. SO2 en valor alto 200 ppb, valor bajo 30 ppb, valor constante, valor pico de 5%, etc. Que pueden ser aplicados a X estaciones del mismo cliente. (O de otros clientes) Sin necesidad de volverlos a crear.</w:t>
             </w:r>
           </w:p>
           <w:p>
@@ -1535,43 +1451,31 @@
         <w:rPr>
           <w:rFonts w:ascii="Arial" w:eastAsia="Arial" w:hAnsi="Arial" w:cs="Arial"/>
         </w:rPr>
-        <w:t xml:space="preserve">que se basa en la observación y análisis de cómo un grupo de usuarios reales </w:t>
+        <w:t xml:space="preserve">que se basa en la observación y análisis de cómo un grupo de usuarios reales manipulan el software y </w:t>
       </w:r>
       <w:r>
         <w:rPr>
           <w:rFonts w:ascii="Arial" w:eastAsia="Arial" w:hAnsi="Arial" w:cs="Arial"/>
         </w:rPr>
-        <w:t xml:space="preserve">manipulan el software y </w:t>
+        <w:t>cuál</w:t>
       </w:r>
       <w:r>
         <w:rPr>
           <w:rFonts w:ascii="Arial" w:eastAsia="Arial" w:hAnsi="Arial" w:cs="Arial"/>
         </w:rPr>
-        <w:t>cuál</w:t>
+        <w:t xml:space="preserve"> es su </w:t>
       </w:r>
       <w:r>
         <w:rPr>
           <w:rFonts w:ascii="Arial" w:eastAsia="Arial" w:hAnsi="Arial" w:cs="Arial"/>
         </w:rPr>
-        <w:t xml:space="preserve"> es su </w:t>
+        <w:t>comportamiento en</w:t>
       </w:r>
       <w:r>
         <w:rPr>
           <w:rFonts w:ascii="Arial" w:eastAsia="Arial" w:hAnsi="Arial" w:cs="Arial"/>
         </w:rPr>
-        <w:t>comportamiento en</w:t>
-      </w:r>
-      <w:r>
-        <w:rPr>
-          <w:rFonts w:ascii="Arial" w:eastAsia="Arial" w:hAnsi="Arial" w:cs="Arial"/>
-        </w:rPr>
-        <w:t xml:space="preserve"> cada actividad que realice</w:t>
-      </w:r>
-      <w:r>
-        <w:rPr>
-          <w:rFonts w:ascii="Arial" w:eastAsia="Arial" w:hAnsi="Arial" w:cs="Arial"/>
-        </w:rPr>
-        <w:t>, esta prueba es recomendable usarla para descubrir errores de diseño motivados por el no cumplimiento en el desarrollo de principios generales de usabilidad</w:t>
+        <w:t xml:space="preserve"> cada actividad que realice, esta prueba es recomendable usarla para descubrir errores de diseño motivados por el no cumplimiento en el desarrollo de principios generales de usabilidad</w:t>
       </w:r>
     </w:p>
     <w:p>
@@ -1616,7 +1520,6 @@
           <w:ilvl w:val="0"/>
           <w:numId w:val="4"/>
         </w:numPr>
-        <w:cnfStyle w:val="101000000000" w:firstRow="1" w:lastRow="0" w:firstColumn="1" w:lastColumn="0" w:oddVBand="0" w:evenVBand="0" w:oddHBand="0" w:evenHBand="0" w:firstRowFirstColumn="0" w:firstRowLastColumn="0" w:lastRowFirstColumn="0" w:lastRowLastColumn="0"/>
         <w:rPr>
           <w:rFonts w:ascii="Arial" w:hAnsi="Arial" w:cs="Arial"/>
           <w:lang w:val="es-ES" w:eastAsia="en-US"/>
@@ -1637,7 +1540,6 @@
           <w:ilvl w:val="0"/>
           <w:numId w:val="4"/>
         </w:numPr>
-        <w:cnfStyle w:val="101000000000" w:firstRow="1" w:lastRow="0" w:firstColumn="1" w:lastColumn="0" w:oddVBand="0" w:evenVBand="0" w:oddHBand="0" w:evenHBand="0" w:firstRowFirstColumn="0" w:firstRowLastColumn="0" w:lastRowFirstColumn="0" w:lastRowLastColumn="0"/>
         <w:rPr>
           <w:rFonts w:ascii="Arial" w:hAnsi="Arial" w:cs="Arial"/>
           <w:lang w:val="es-ES" w:eastAsia="en-US"/>
@@ -1658,7 +1560,6 @@
           <w:ilvl w:val="0"/>
           <w:numId w:val="4"/>
         </w:numPr>
-        <w:cnfStyle w:val="101000000000" w:firstRow="1" w:lastRow="0" w:firstColumn="1" w:lastColumn="0" w:oddVBand="0" w:evenVBand="0" w:oddHBand="0" w:evenHBand="0" w:firstRowFirstColumn="0" w:firstRowLastColumn="0" w:lastRowFirstColumn="0" w:lastRowLastColumn="0"/>
         <w:rPr>
           <w:rFonts w:ascii="Arial" w:hAnsi="Arial" w:cs="Arial"/>
           <w:lang w:val="es-ES" w:eastAsia="en-US"/>
@@ -1679,7 +1580,6 @@
           <w:ilvl w:val="0"/>
           <w:numId w:val="4"/>
         </w:numPr>
-        <w:cnfStyle w:val="101000000000" w:firstRow="1" w:lastRow="0" w:firstColumn="1" w:lastColumn="0" w:oddVBand="0" w:evenVBand="0" w:oddHBand="0" w:evenHBand="0" w:firstRowFirstColumn="0" w:firstRowLastColumn="0" w:lastRowFirstColumn="0" w:lastRowLastColumn="0"/>
         <w:rPr>
           <w:rFonts w:ascii="Arial" w:hAnsi="Arial" w:cs="Arial"/>
           <w:lang w:val="es-ES" w:eastAsia="en-US"/>
@@ -1700,7 +1600,6 @@
           <w:ilvl w:val="0"/>
           <w:numId w:val="4"/>
         </w:numPr>
-        <w:cnfStyle w:val="101000000000" w:firstRow="1" w:lastRow="0" w:firstColumn="1" w:lastColumn="0" w:oddVBand="0" w:evenVBand="0" w:oddHBand="0" w:evenHBand="0" w:firstRowFirstColumn="0" w:firstRowLastColumn="0" w:lastRowFirstColumn="0" w:lastRowLastColumn="0"/>
         <w:rPr>
           <w:rFonts w:ascii="Arial" w:hAnsi="Arial" w:cs="Arial"/>
           <w:lang w:val="es-ES" w:eastAsia="en-US"/>
@@ -1721,7 +1620,6 @@
           <w:ilvl w:val="0"/>
           <w:numId w:val="4"/>
         </w:numPr>
-        <w:cnfStyle w:val="101000000000" w:firstRow="1" w:lastRow="0" w:firstColumn="1" w:lastColumn="0" w:oddVBand="0" w:evenVBand="0" w:oddHBand="0" w:evenHBand="0" w:firstRowFirstColumn="0" w:firstRowLastColumn="0" w:lastRowFirstColumn="0" w:lastRowLastColumn="0"/>
         <w:rPr>
           <w:rFonts w:ascii="Arial" w:hAnsi="Arial" w:cs="Arial"/>
           <w:lang w:val="es-ES" w:eastAsia="en-US"/>
@@ -1742,7 +1640,6 @@
           <w:ilvl w:val="0"/>
           <w:numId w:val="4"/>
         </w:numPr>
-        <w:cnfStyle w:val="101000000000" w:firstRow="1" w:lastRow="0" w:firstColumn="1" w:lastColumn="0" w:oddVBand="0" w:evenVBand="0" w:oddHBand="0" w:evenHBand="0" w:firstRowFirstColumn="0" w:firstRowLastColumn="0" w:lastRowFirstColumn="0" w:lastRowLastColumn="0"/>
         <w:rPr>
           <w:rFonts w:ascii="Arial" w:hAnsi="Arial" w:cs="Arial"/>
           <w:lang w:val="es-ES" w:eastAsia="en-US"/>
@@ -1763,7 +1660,6 @@
           <w:ilvl w:val="0"/>
           <w:numId w:val="4"/>
         </w:numPr>
-        <w:cnfStyle w:val="101000000000" w:firstRow="1" w:lastRow="0" w:firstColumn="1" w:lastColumn="0" w:oddVBand="0" w:evenVBand="0" w:oddHBand="0" w:evenHBand="0" w:firstRowFirstColumn="0" w:firstRowLastColumn="0" w:lastRowFirstColumn="0" w:lastRowLastColumn="0"/>
         <w:rPr>
           <w:rFonts w:ascii="Arial" w:hAnsi="Arial" w:cs="Arial"/>
           <w:lang w:val="es-ES" w:eastAsia="en-US"/>
@@ -1784,7 +1680,6 @@
           <w:ilvl w:val="0"/>
           <w:numId w:val="4"/>
         </w:numPr>
-        <w:cnfStyle w:val="101000000000" w:firstRow="1" w:lastRow="0" w:firstColumn="1" w:lastColumn="0" w:oddVBand="0" w:evenVBand="0" w:oddHBand="0" w:evenHBand="0" w:firstRowFirstColumn="0" w:firstRowLastColumn="0" w:lastRowFirstColumn="0" w:lastRowLastColumn="0"/>
         <w:rPr>
           <w:rFonts w:ascii="Arial" w:hAnsi="Arial" w:cs="Arial"/>
           <w:lang w:val="es-ES" w:eastAsia="en-US"/>
@@ -1805,7 +1700,6 @@
           <w:ilvl w:val="0"/>
           <w:numId w:val="4"/>
         </w:numPr>
-        <w:cnfStyle w:val="101000000000" w:firstRow="1" w:lastRow="0" w:firstColumn="1" w:lastColumn="0" w:oddVBand="0" w:evenVBand="0" w:oddHBand="0" w:evenHBand="0" w:firstRowFirstColumn="0" w:firstRowLastColumn="0" w:lastRowFirstColumn="0" w:lastRowLastColumn="0"/>
         <w:rPr>
           <w:rFonts w:ascii="Arial" w:hAnsi="Arial" w:cs="Arial"/>
           <w:lang w:val="es-ES" w:eastAsia="en-US"/>
@@ -1826,13 +1720,11 @@
           <w:ilvl w:val="0"/>
           <w:numId w:val="4"/>
         </w:numPr>
-        <w:cnfStyle w:val="101000000000" w:firstRow="1" w:lastRow="0" w:firstColumn="1" w:lastColumn="0" w:oddVBand="0" w:evenVBand="0" w:oddHBand="0" w:evenHBand="0" w:firstRowFirstColumn="0" w:firstRowLastColumn="0" w:lastRowFirstColumn="0" w:lastRowLastColumn="0"/>
         <w:rPr>
           <w:rFonts w:ascii="Arial" w:hAnsi="Arial" w:cs="Arial"/>
           <w:lang w:val="es-ES" w:eastAsia="en-US"/>
         </w:rPr>
       </w:pPr>
-      <w:proofErr w:type="spellStart"/>
       <w:r>
         <w:rPr>
           <w:rFonts w:ascii="Arial" w:hAnsi="Arial" w:cs="Arial"/>
@@ -1840,7 +1732,6 @@
         </w:rPr>
         <w:t>Login</w:t>
       </w:r>
-      <w:proofErr w:type="spellEnd"/>
     </w:p>
     <w:p>
       <w:pPr>
@@ -1904,15 +1795,7 @@
         <w:rPr>
           <w:rFonts w:ascii="Arial" w:hAnsi="Arial" w:cs="Arial"/>
         </w:rPr>
-        <w:t xml:space="preserve"> </w:t>
-      </w:r>
-      <w:bookmarkStart w:id="0" w:name="_GoBack"/>
-      <w:bookmarkEnd w:id="0"/>
-      <w:r>
-        <w:rPr>
-          <w:rFonts w:ascii="Arial" w:hAnsi="Arial" w:cs="Arial"/>
-        </w:rPr>
-        <w:t>software para las partes interesadas</w:t>
+        <w:t xml:space="preserve"> software para las partes interesadas</w:t>
       </w:r>
       <w:r>
         <w:rPr>
@@ -2118,15 +2001,7 @@
           <w:bCs/>
         </w:rPr>
         <w:lastRenderedPageBreak/>
-        <w:t>F</w:t>
-      </w:r>
-      <w:r>
-        <w:rPr>
-          <w:rFonts w:ascii="Arial" w:hAnsi="Arial" w:cs="Arial"/>
-          <w:b/>
-          <w:bCs/>
-        </w:rPr>
-        <w:t>uncional</w:t>
+        <w:t>Funcional</w:t>
       </w:r>
       <w:r>
         <w:rPr>
@@ -2233,7 +2108,7 @@
                 <w:bCs/>
               </w:rPr>
             </w:pPr>
-            <w:bookmarkStart w:id="1" w:name="_Hlk15332512" w:colFirst="0" w:colLast="5"/>
+            <w:bookmarkStart w:id="0" w:name="_Hlk15332512" w:colFirst="0" w:colLast="5"/>
             <w:r>
               <w:rPr>
                 <w:rFonts w:ascii="Arial" w:hAnsi="Arial" w:cs="Arial"/>
@@ -2460,7 +2335,7 @@
           </w:p>
         </w:tc>
       </w:tr>
-      <w:bookmarkEnd w:id="1"/>
+      <w:bookmarkEnd w:id="0"/>
     </w:tbl>
     <w:p>
       <w:pPr>
@@ -2497,13 +2372,7 @@
         <w:rPr>
           <w:rFonts w:ascii="Arial" w:hAnsi="Arial" w:cs="Arial"/>
         </w:rPr>
-        <w:t>, para ello se realizaron los casos de prueba donde se establece los tiempos y los resultados esperados; para llevar un control a la hora de realizar pruebas se diseña un formato donde se debe ir verificando si los</w:t>
-      </w:r>
-      <w:r>
-        <w:rPr>
-          <w:rFonts w:ascii="Arial" w:hAnsi="Arial" w:cs="Arial"/>
-        </w:rPr>
-        <w:t xml:space="preserve"> tiempos de </w:t>
+        <w:t xml:space="preserve">, para ello se realizaron los casos de prueba donde se establece los tiempos y los resultados esperados; para llevar un control a la hora de realizar pruebas se diseña un formato donde se debe ir verificando si los tiempos de </w:t>
       </w:r>
       <w:r>
         <w:rPr>
@@ -2958,19 +2827,7 @@
         <w:rPr>
           <w:rFonts w:ascii="Arial" w:hAnsi="Arial" w:cs="Arial"/>
         </w:rPr>
-        <w:t xml:space="preserve"> </w:t>
-      </w:r>
-      <w:r>
-        <w:rPr>
-          <w:rFonts w:ascii="Arial" w:hAnsi="Arial" w:cs="Arial"/>
-        </w:rPr>
-        <w:t>Se probará la, autenticación de los usuarios y encriptación de contraseñas en base de datos</w:t>
-      </w:r>
-      <w:r>
-        <w:rPr>
-          <w:rFonts w:ascii="Arial" w:hAnsi="Arial" w:cs="Arial"/>
-        </w:rPr>
-        <w:t>, para esta prueba utilizamos el CU11 VALIDACION DE USUARIO</w:t>
+        <w:t xml:space="preserve"> Se probará la, autenticación de los usuarios y encriptación de contraseñas en base de datos, para esta prueba utilizamos el CU11 VALIDACION DE USUARIO</w:t>
       </w:r>
     </w:p>
     <w:p>
@@ -3017,8 +2874,16 @@
         <w:rPr>
           <w:rFonts w:ascii="Arial" w:hAnsi="Arial" w:cs="Arial"/>
         </w:rPr>
-        <w:t xml:space="preserve"> de CU 11  </w:t>
-      </w:r>
+        <w:t xml:space="preserve"> de CU 1</w:t>
+      </w:r>
+      <w:r>
+        <w:rPr>
+          <w:rFonts w:ascii="Arial" w:hAnsi="Arial" w:cs="Arial"/>
+        </w:rPr>
+        <w:t>1</w:t>
+      </w:r>
+      <w:bookmarkStart w:id="1" w:name="_GoBack"/>
+      <w:bookmarkEnd w:id="1"/>
     </w:p>
     <w:p>
       <w:pPr>
@@ -3527,15 +3392,6 @@
   </w:num>
   <w:num w:numId="2">
     <w:abstractNumId w:val="2"/>
-    <w:lvlOverride w:ilvl="0"/>
-    <w:lvlOverride w:ilvl="1"/>
-    <w:lvlOverride w:ilvl="2"/>
-    <w:lvlOverride w:ilvl="3"/>
-    <w:lvlOverride w:ilvl="4"/>
-    <w:lvlOverride w:ilvl="5"/>
-    <w:lvlOverride w:ilvl="6"/>
-    <w:lvlOverride w:ilvl="7"/>
-    <w:lvlOverride w:ilvl="8"/>
   </w:num>
   <w:num w:numId="3">
     <w:abstractNumId w:val="2"/>
@@ -3593,7 +3449,7 @@
       </w:pPr>
     </w:pPrDefault>
   </w:docDefaults>
-  <w:latentStyles w:defLockedState="0" w:defUIPriority="99" w:defSemiHidden="0" w:defUnhideWhenUsed="0" w:defQFormat="0" w:count="376">
+  <w:latentStyles w:defLockedState="0" w:defUIPriority="99" w:defSemiHidden="0" w:defUnhideWhenUsed="0" w:defQFormat="0" w:count="377">
     <w:lsdException w:name="Normal" w:uiPriority="0" w:qFormat="1"/>
     <w:lsdException w:name="heading 1" w:uiPriority="9" w:qFormat="1"/>
     <w:lsdException w:name="heading 2" w:semiHidden="1" w:uiPriority="9" w:unhideWhenUsed="1" w:qFormat="1"/>
@@ -3699,7 +3555,6 @@
     <w:lsdException w:name="HTML Sample" w:semiHidden="1" w:unhideWhenUsed="1"/>
     <w:lsdException w:name="HTML Typewriter" w:semiHidden="1" w:unhideWhenUsed="1"/>
     <w:lsdException w:name="HTML Variable" w:semiHidden="1" w:unhideWhenUsed="1"/>
-    <w:lsdException w:name="Normal Table" w:semiHidden="1" w:unhideWhenUsed="1"/>
     <w:lsdException w:name="annotation subject" w:semiHidden="1" w:unhideWhenUsed="1"/>
     <w:lsdException w:name="No List" w:semiHidden="1" w:unhideWhenUsed="1"/>
     <w:lsdException w:name="Outline List 1" w:semiHidden="1" w:unhideWhenUsed="1"/>
@@ -3746,10 +3601,8 @@
     <w:lsdException w:name="Table Subtle 2" w:semiHidden="1" w:unhideWhenUsed="1"/>
     <w:lsdException w:name="Table Web 1" w:semiHidden="1" w:unhideWhenUsed="1"/>
     <w:lsdException w:name="Table Web 2" w:semiHidden="1" w:unhideWhenUsed="1"/>
-    <w:lsdException w:name="Table Web 3" w:semiHidden="1" w:unhideWhenUsed="1"/>
     <w:lsdException w:name="Balloon Text" w:semiHidden="1" w:unhideWhenUsed="1"/>
     <w:lsdException w:name="Table Grid" w:uiPriority="39"/>
-    <w:lsdException w:name="Table Theme" w:semiHidden="1" w:unhideWhenUsed="1"/>
     <w:lsdException w:name="Placeholder Text" w:semiHidden="1"/>
     <w:lsdException w:name="No Spacing" w:uiPriority="1" w:qFormat="1"/>
     <w:lsdException w:name="Light Shading" w:uiPriority="60"/>
@@ -3970,6 +3823,7 @@
     <w:lsdException w:name="Hashtag" w:semiHidden="1" w:unhideWhenUsed="1"/>
     <w:lsdException w:name="Unresolved Mention" w:semiHidden="1" w:unhideWhenUsed="1"/>
     <w:lsdException w:name="Smart Link" w:semiHidden="1" w:unhideWhenUsed="1"/>
+    <w:lsdException w:name="Smart Link Error" w:semiHidden="1" w:unhideWhenUsed="1"/>
   </w:latentStyles>
   <w:style w:type="paragraph" w:default="1" w:styleId="Normal">
     <w:name w:val="Normal"/>
@@ -4031,6 +3885,7 @@
   <w:style w:type="character" w:default="1" w:styleId="Fuentedeprrafopredeter">
     <w:name w:val="Default Paragraph Font"/>
     <w:uiPriority w:val="1"/>
+    <w:semiHidden/>
     <w:unhideWhenUsed/>
   </w:style>
   <w:style w:type="table" w:default="1" w:styleId="Tablanormal">
@@ -4527,7 +4382,7 @@
 </file>
 
 <file path=customXml/itemProps1.xml><?xml version="1.0" encoding="utf-8"?>
-<ds:datastoreItem xmlns:ds="http://schemas.openxmlformats.org/officeDocument/2006/customXml" ds:itemID="{E1B07E94-2F6C-4089-8DC7-0E87353B0BC0}">
+<ds:datastoreItem xmlns:ds="http://schemas.openxmlformats.org/officeDocument/2006/customXml" ds:itemID="{9B8A6E72-304F-4AB2-99A9-8C2597BFC91B}">
   <ds:schemaRefs>
     <ds:schemaRef ds:uri="http://schemas.openxmlformats.org/officeDocument/2006/bibliography"/>
   </ds:schemaRefs>

</xml_diff>